<commit_message>
Git and Git Hub learning and short note
</commit_message>
<xml_diff>
--- a/Git and GitHub.docx
+++ b/Git and GitHub.docx
@@ -48,6 +48,50 @@
           <w:szCs w:val="24"/>
         </w:rPr>
         <w:t>: History of Git and GitHub</w:t>
+      </w:r>
+    </w:p>
+    <w:p>
+      <w:pPr>
+        <w:spacing w:line="276" w:lineRule="auto"/>
+        <w:rPr>
+          <w:rFonts w:ascii="Times New Roman" w:hAnsi="Times New Roman" w:cs="Times New Roman"/>
+          <w:sz w:val="28"/>
+          <w:szCs w:val="24"/>
+        </w:rPr>
+      </w:pPr>
+      <w:r>
+        <w:rPr>
+          <w:rFonts w:ascii="Times New Roman" w:hAnsi="Times New Roman" w:cs="Times New Roman"/>
+          <w:sz w:val="28"/>
+          <w:szCs w:val="24"/>
+        </w:rPr>
+        <w:t>:</w:t>
+      </w:r>
+      <w:r>
+        <w:rPr>
+          <w:rFonts w:ascii="Times New Roman" w:hAnsi="Times New Roman" w:cs="Times New Roman"/>
+          <w:sz w:val="28"/>
+          <w:szCs w:val="24"/>
+        </w:rPr>
+        <w:t xml:space="preserve"> Downloading git, creating account</w:t>
+      </w:r>
+    </w:p>
+    <w:p>
+      <w:pPr>
+        <w:spacing w:line="276" w:lineRule="auto"/>
+        <w:rPr>
+          <w:rFonts w:ascii="Times New Roman" w:hAnsi="Times New Roman" w:cs="Times New Roman"/>
+          <w:sz w:val="28"/>
+          <w:szCs w:val="24"/>
+        </w:rPr>
+      </w:pPr>
+      <w:r>
+        <w:rPr>
+          <w:rFonts w:ascii="Times New Roman" w:hAnsi="Times New Roman" w:cs="Times New Roman"/>
+          <w:sz w:val="28"/>
+          <w:szCs w:val="24"/>
+        </w:rPr>
+        <w:t>: Doing first commits</w:t>
       </w:r>
     </w:p>
     <w:p>

</xml_diff>

<commit_message>
branch ma kam handai xu
</commit_message>
<xml_diff>
--- a/Git and GitHub.docx
+++ b/Git and GitHub.docx
@@ -519,18 +519,8 @@
           <w:sz w:val="28"/>
           <w:szCs w:val="24"/>
         </w:rPr>
-        <w:t xml:space="preserve">git </w:t>
-      </w:r>
-      <w:proofErr w:type="spellStart"/>
-      <w:r>
-        <w:rPr>
-          <w:rFonts w:ascii="Times New Roman" w:hAnsi="Times New Roman" w:cs="Times New Roman"/>
-          <w:sz w:val="28"/>
-          <w:szCs w:val="24"/>
-        </w:rPr>
-        <w:t>init</w:t>
-      </w:r>
-      <w:proofErr w:type="spellEnd"/>
+        <w:t>git init</w:t>
+      </w:r>
     </w:p>
     <w:p>
       <w:pPr>
@@ -606,6 +596,9 @@
     </w:p>
     <w:p>
       <w:pPr>
+        <w:pBdr>
+          <w:bottom w:val="double" w:sz="6" w:space="1" w:color="auto"/>
+        </w:pBdr>
         <w:spacing w:line="276" w:lineRule="auto"/>
         <w:rPr>
           <w:rFonts w:ascii="Times New Roman" w:hAnsi="Times New Roman" w:cs="Times New Roman"/>
@@ -627,10 +620,366 @@
         <w:spacing w:line="276" w:lineRule="auto"/>
         <w:rPr>
           <w:rFonts w:ascii="Times New Roman" w:hAnsi="Times New Roman" w:cs="Times New Roman"/>
-          <w:sz w:val="28"/>
-          <w:szCs w:val="24"/>
-        </w:rPr>
-      </w:pPr>
+          <w:b/>
+          <w:bCs/>
+          <w:sz w:val="28"/>
+          <w:szCs w:val="24"/>
+        </w:rPr>
+      </w:pPr>
+      <w:r>
+        <w:rPr>
+          <w:rFonts w:ascii="Times New Roman" w:hAnsi="Times New Roman" w:cs="Times New Roman"/>
+          <w:b/>
+          <w:bCs/>
+          <w:sz w:val="28"/>
+          <w:szCs w:val="24"/>
+        </w:rPr>
+        <w:t>Branching</w:t>
+      </w:r>
+    </w:p>
+    <w:p>
+      <w:pPr>
+        <w:spacing w:line="276" w:lineRule="auto"/>
+        <w:rPr>
+          <w:rFonts w:ascii="Times New Roman" w:hAnsi="Times New Roman" w:cs="Times New Roman"/>
+          <w:sz w:val="28"/>
+          <w:szCs w:val="24"/>
+        </w:rPr>
+      </w:pPr>
+      <w:r>
+        <w:rPr>
+          <w:rFonts w:ascii="Times New Roman" w:hAnsi="Times New Roman" w:cs="Times New Roman"/>
+          <w:b/>
+          <w:bCs/>
+          <w:sz w:val="28"/>
+          <w:szCs w:val="24"/>
+        </w:rPr>
+        <w:t>Branches</w:t>
+      </w:r>
+      <w:r>
+        <w:rPr>
+          <w:rFonts w:ascii="Times New Roman" w:hAnsi="Times New Roman" w:cs="Times New Roman"/>
+          <w:sz w:val="28"/>
+          <w:szCs w:val="24"/>
+        </w:rPr>
+        <w:t xml:space="preserve"> in GitHub are like parallel universes of your project. They allow you to work on different features, bug fixes, or experimental ideas without affecting the main, stable version of your code. Each branch is a separate copy of the project, so you can make changes to it without worrying about breaking the main version.</w:t>
+      </w:r>
+    </w:p>
+    <w:p>
+      <w:pPr>
+        <w:spacing w:line="276" w:lineRule="auto"/>
+        <w:rPr>
+          <w:rFonts w:ascii="Times New Roman" w:hAnsi="Times New Roman" w:cs="Times New Roman"/>
+          <w:sz w:val="28"/>
+          <w:szCs w:val="24"/>
+        </w:rPr>
+      </w:pPr>
+      <w:r>
+        <w:rPr>
+          <w:rFonts w:ascii="Times New Roman" w:hAnsi="Times New Roman" w:cs="Times New Roman"/>
+          <w:b/>
+          <w:bCs/>
+          <w:sz w:val="28"/>
+          <w:szCs w:val="24"/>
+        </w:rPr>
+        <w:t>Key benefits of using branches:</w:t>
+      </w:r>
+    </w:p>
+    <w:p>
+      <w:pPr>
+        <w:numPr>
+          <w:ilvl w:val="0"/>
+          <w:numId w:val="2"/>
+        </w:numPr>
+        <w:spacing w:line="276" w:lineRule="auto"/>
+        <w:rPr>
+          <w:rFonts w:ascii="Times New Roman" w:hAnsi="Times New Roman" w:cs="Times New Roman"/>
+          <w:sz w:val="28"/>
+          <w:szCs w:val="24"/>
+        </w:rPr>
+      </w:pPr>
+      <w:r>
+        <w:rPr>
+          <w:rFonts w:ascii="Times New Roman" w:hAnsi="Times New Roman" w:cs="Times New Roman"/>
+          <w:b/>
+          <w:bCs/>
+          <w:sz w:val="28"/>
+          <w:szCs w:val="24"/>
+        </w:rPr>
+        <w:t>Isolation:</w:t>
+      </w:r>
+      <w:r>
+        <w:rPr>
+          <w:rFonts w:ascii="Times New Roman" w:hAnsi="Times New Roman" w:cs="Times New Roman"/>
+          <w:sz w:val="28"/>
+          <w:szCs w:val="24"/>
+        </w:rPr>
+        <w:t xml:space="preserve"> Work on new features or bug fixes without affecting the main codebase.</w:t>
+      </w:r>
+    </w:p>
+    <w:p>
+      <w:pPr>
+        <w:pStyle w:val="ListParagraph"/>
+        <w:numPr>
+          <w:ilvl w:val="0"/>
+          <w:numId w:val="2"/>
+        </w:numPr>
+        <w:spacing w:line="276" w:lineRule="auto"/>
+        <w:rPr>
+          <w:rFonts w:ascii="Times New Roman" w:hAnsi="Times New Roman" w:cs="Times New Roman"/>
+          <w:sz w:val="28"/>
+          <w:szCs w:val="24"/>
+        </w:rPr>
+      </w:pPr>
+      <w:r>
+        <w:rPr>
+          <w:rFonts w:ascii="Times New Roman" w:hAnsi="Times New Roman" w:cs="Times New Roman"/>
+          <w:b/>
+          <w:bCs/>
+          <w:sz w:val="28"/>
+          <w:szCs w:val="24"/>
+        </w:rPr>
+        <w:t>Collaboration:</w:t>
+      </w:r>
+      <w:r>
+        <w:rPr>
+          <w:rFonts w:ascii="Times New Roman" w:hAnsi="Times New Roman" w:cs="Times New Roman"/>
+          <w:sz w:val="28"/>
+          <w:szCs w:val="24"/>
+        </w:rPr>
+        <w:t xml:space="preserve"> Multiple developers can work on different branches simultaneously.   </w:t>
+      </w:r>
+    </w:p>
+    <w:p>
+      <w:pPr>
+        <w:numPr>
+          <w:ilvl w:val="0"/>
+          <w:numId w:val="2"/>
+        </w:numPr>
+        <w:spacing w:line="276" w:lineRule="auto"/>
+        <w:rPr>
+          <w:rFonts w:ascii="Times New Roman" w:hAnsi="Times New Roman" w:cs="Times New Roman"/>
+          <w:sz w:val="28"/>
+          <w:szCs w:val="24"/>
+        </w:rPr>
+      </w:pPr>
+      <w:r>
+        <w:rPr>
+          <w:rFonts w:ascii="Times New Roman" w:hAnsi="Times New Roman" w:cs="Times New Roman"/>
+          <w:b/>
+          <w:bCs/>
+          <w:sz w:val="28"/>
+          <w:szCs w:val="24"/>
+        </w:rPr>
+        <w:t>Experimentation:</w:t>
+      </w:r>
+      <w:r>
+        <w:rPr>
+          <w:rFonts w:ascii="Times New Roman" w:hAnsi="Times New Roman" w:cs="Times New Roman"/>
+          <w:sz w:val="28"/>
+          <w:szCs w:val="24"/>
+        </w:rPr>
+        <w:t xml:space="preserve"> Test new ideas without risk to the main project.</w:t>
+      </w:r>
+    </w:p>
+    <w:p>
+      <w:pPr>
+        <w:numPr>
+          <w:ilvl w:val="0"/>
+          <w:numId w:val="2"/>
+        </w:numPr>
+        <w:spacing w:line="276" w:lineRule="auto"/>
+        <w:rPr>
+          <w:rFonts w:ascii="Times New Roman" w:hAnsi="Times New Roman" w:cs="Times New Roman"/>
+          <w:sz w:val="28"/>
+          <w:szCs w:val="24"/>
+        </w:rPr>
+      </w:pPr>
+      <w:r>
+        <w:rPr>
+          <w:rFonts w:ascii="Times New Roman" w:hAnsi="Times New Roman" w:cs="Times New Roman"/>
+          <w:b/>
+          <w:bCs/>
+          <w:sz w:val="28"/>
+          <w:szCs w:val="24"/>
+        </w:rPr>
+        <w:t>Rollback:</w:t>
+      </w:r>
+      <w:r>
+        <w:rPr>
+          <w:rFonts w:ascii="Times New Roman" w:hAnsi="Times New Roman" w:cs="Times New Roman"/>
+          <w:sz w:val="28"/>
+          <w:szCs w:val="24"/>
+        </w:rPr>
+        <w:t xml:space="preserve"> If a change goes wrong, you can easily switch back to a previous branch.   </w:t>
+      </w:r>
+    </w:p>
+    <w:p>
+      <w:pPr>
+        <w:spacing w:line="276" w:lineRule="auto"/>
+        <w:rPr>
+          <w:rFonts w:ascii="Times New Roman" w:hAnsi="Times New Roman" w:cs="Times New Roman"/>
+          <w:sz w:val="28"/>
+          <w:szCs w:val="24"/>
+        </w:rPr>
+      </w:pPr>
+      <w:r>
+        <w:rPr>
+          <w:rFonts w:ascii="Times New Roman" w:hAnsi="Times New Roman" w:cs="Times New Roman"/>
+          <w:b/>
+          <w:bCs/>
+          <w:sz w:val="28"/>
+          <w:szCs w:val="24"/>
+        </w:rPr>
+        <w:lastRenderedPageBreak/>
+        <w:t>Common branch types:</w:t>
+      </w:r>
+    </w:p>
+    <w:p>
+      <w:pPr>
+        <w:numPr>
+          <w:ilvl w:val="0"/>
+          <w:numId w:val="3"/>
+        </w:numPr>
+        <w:spacing w:line="276" w:lineRule="auto"/>
+        <w:rPr>
+          <w:rFonts w:ascii="Times New Roman" w:hAnsi="Times New Roman" w:cs="Times New Roman"/>
+          <w:sz w:val="28"/>
+          <w:szCs w:val="24"/>
+        </w:rPr>
+      </w:pPr>
+      <w:r>
+        <w:rPr>
+          <w:rFonts w:ascii="Times New Roman" w:hAnsi="Times New Roman" w:cs="Times New Roman"/>
+          <w:b/>
+          <w:bCs/>
+          <w:sz w:val="28"/>
+          <w:szCs w:val="24"/>
+        </w:rPr>
+        <w:t>Main branch:</w:t>
+      </w:r>
+      <w:r>
+        <w:rPr>
+          <w:rFonts w:ascii="Times New Roman" w:hAnsi="Times New Roman" w:cs="Times New Roman"/>
+          <w:sz w:val="28"/>
+          <w:szCs w:val="24"/>
+        </w:rPr>
+        <w:t xml:space="preserve"> The primary branch of your project, typically representing the stable version.</w:t>
+      </w:r>
+    </w:p>
+    <w:p>
+      <w:pPr>
+        <w:numPr>
+          <w:ilvl w:val="0"/>
+          <w:numId w:val="3"/>
+        </w:numPr>
+        <w:spacing w:line="276" w:lineRule="auto"/>
+        <w:rPr>
+          <w:rFonts w:ascii="Times New Roman" w:hAnsi="Times New Roman" w:cs="Times New Roman"/>
+          <w:sz w:val="28"/>
+          <w:szCs w:val="24"/>
+        </w:rPr>
+      </w:pPr>
+      <w:r>
+        <w:rPr>
+          <w:rFonts w:ascii="Times New Roman" w:hAnsi="Times New Roman" w:cs="Times New Roman"/>
+          <w:b/>
+          <w:bCs/>
+          <w:sz w:val="28"/>
+          <w:szCs w:val="24"/>
+        </w:rPr>
+        <w:t>Feature branches:</w:t>
+      </w:r>
+      <w:r>
+        <w:rPr>
+          <w:rFonts w:ascii="Times New Roman" w:hAnsi="Times New Roman" w:cs="Times New Roman"/>
+          <w:sz w:val="28"/>
+          <w:szCs w:val="24"/>
+        </w:rPr>
+        <w:t xml:space="preserve"> Created for developing new features or enhancements.   </w:t>
+      </w:r>
+    </w:p>
+    <w:p>
+      <w:pPr>
+        <w:numPr>
+          <w:ilvl w:val="0"/>
+          <w:numId w:val="3"/>
+        </w:numPr>
+        <w:spacing w:line="276" w:lineRule="auto"/>
+        <w:rPr>
+          <w:rFonts w:ascii="Times New Roman" w:hAnsi="Times New Roman" w:cs="Times New Roman"/>
+          <w:sz w:val="28"/>
+          <w:szCs w:val="24"/>
+        </w:rPr>
+      </w:pPr>
+      <w:r>
+        <w:rPr>
+          <w:rFonts w:ascii="Times New Roman" w:hAnsi="Times New Roman" w:cs="Times New Roman"/>
+          <w:b/>
+          <w:bCs/>
+          <w:sz w:val="28"/>
+          <w:szCs w:val="24"/>
+        </w:rPr>
+        <w:t>Bugfix branches:</w:t>
+      </w:r>
+      <w:r>
+        <w:rPr>
+          <w:rFonts w:ascii="Times New Roman" w:hAnsi="Times New Roman" w:cs="Times New Roman"/>
+          <w:sz w:val="28"/>
+          <w:szCs w:val="24"/>
+        </w:rPr>
+        <w:t xml:space="preserve"> Created to address specific bugs or issues.   </w:t>
+      </w:r>
+    </w:p>
+    <w:p>
+      <w:pPr>
+        <w:numPr>
+          <w:ilvl w:val="0"/>
+          <w:numId w:val="3"/>
+        </w:numPr>
+        <w:spacing w:line="276" w:lineRule="auto"/>
+        <w:rPr>
+          <w:rFonts w:ascii="Times New Roman" w:hAnsi="Times New Roman" w:cs="Times New Roman"/>
+          <w:sz w:val="28"/>
+          <w:szCs w:val="24"/>
+        </w:rPr>
+      </w:pPr>
+      <w:r>
+        <w:rPr>
+          <w:rFonts w:ascii="Times New Roman" w:hAnsi="Times New Roman" w:cs="Times New Roman"/>
+          <w:b/>
+          <w:bCs/>
+          <w:sz w:val="28"/>
+          <w:szCs w:val="24"/>
+        </w:rPr>
+        <w:t>Release branches:</w:t>
+      </w:r>
+      <w:r>
+        <w:rPr>
+          <w:rFonts w:ascii="Times New Roman" w:hAnsi="Times New Roman" w:cs="Times New Roman"/>
+          <w:sz w:val="28"/>
+          <w:szCs w:val="24"/>
+        </w:rPr>
+        <w:t xml:space="preserve"> Created to prepare a new version of the project for release.   </w:t>
+      </w:r>
+    </w:p>
+    <w:p>
+      <w:pPr>
+        <w:spacing w:line="276" w:lineRule="auto"/>
+        <w:rPr>
+          <w:rFonts w:ascii="Times New Roman" w:hAnsi="Times New Roman" w:cs="Times New Roman"/>
+          <w:sz w:val="28"/>
+          <w:szCs w:val="24"/>
+        </w:rPr>
+      </w:pPr>
+      <w:r>
+        <w:rPr>
+          <w:rFonts w:ascii="Times New Roman" w:hAnsi="Times New Roman" w:cs="Times New Roman"/>
+          <w:sz w:val="28"/>
+          <w:szCs w:val="24"/>
+        </w:rPr>
+        <w:t>By effectively using branches, you can manage your project more efficiently, reduce the risk of errors, and collaborate more effectively with your team.</w:t>
+      </w:r>
     </w:p>
     <w:p>
       <w:pPr>
@@ -655,6 +1004,304 @@
 <file path=word/numbering.xml><?xml version="1.0" encoding="utf-8"?>
 <w:numbering xmlns:wpc="http://schemas.microsoft.com/office/word/2010/wordprocessingCanvas" xmlns:cx="http://schemas.microsoft.com/office/drawing/2014/chartex" xmlns:cx1="http://schemas.microsoft.com/office/drawing/2015/9/8/chartex" xmlns:cx2="http://schemas.microsoft.com/office/drawing/2015/10/21/chartex" xmlns:cx3="http://schemas.microsoft.com/office/drawing/2016/5/9/chartex" xmlns:cx4="http://schemas.microsoft.com/office/drawing/2016/5/10/chartex" xmlns:cx5="http://schemas.microsoft.com/office/drawing/2016/5/11/chartex" xmlns:cx6="http://schemas.microsoft.com/office/drawing/2016/5/12/chartex" xmlns:cx7="http://schemas.microsoft.com/office/drawing/2016/5/13/chartex" xmlns:cx8="http://schemas.microsoft.com/office/drawing/2016/5/14/chartex" xmlns:mc="http://schemas.openxmlformats.org/markup-compatibility/2006" xmlns:aink="http://schemas.microsoft.com/office/drawing/2016/ink" xmlns:am3d="http://schemas.microsoft.com/office/drawing/2017/model3d" xmlns:o="urn:schemas-microsoft-com:office:office" xmlns:oel="http://schemas.microsoft.com/office/2019/extlst" xmlns:r="http://schemas.openxmlformats.org/officeDocument/2006/relationships" xmlns:m="http://schemas.openxmlformats.org/officeDocument/2006/math" xmlns:v="urn:schemas-microsoft-com:vml" xmlns:wp14="http://schemas.microsoft.com/office/word/2010/wordprocessingDrawing" xmlns:wp="http://schemas.openxmlformats.org/drawingml/2006/wordprocessingDrawing" xmlns:w10="urn:schemas-microsoft-com:office:word" xmlns:w="http://schemas.openxmlformats.org/wordprocessingml/2006/main" xmlns:w14="http://schemas.microsoft.com/office/word/2010/wordml" xmlns:w15="http://schemas.microsoft.com/office/word/2012/wordml" xmlns:w16cex="http://schemas.microsoft.com/office/word/2018/wordml/cex" xmlns:w16cid="http://schemas.microsoft.com/office/word/2016/wordml/cid" xmlns:w16="http://schemas.microsoft.com/office/word/2018/wordml" xmlns:w16du="http://schemas.microsoft.com/office/word/2023/wordml/word16du" xmlns:w16sdtdh="http://schemas.microsoft.com/office/word/2020/wordml/sdtdatahash" xmlns:w16se="http://schemas.microsoft.com/office/word/2015/wordml/symex" xmlns:wpg="http://schemas.microsoft.com/office/word/2010/wordprocessingGroup" xmlns:wpi="http://schemas.microsoft.com/office/word/2010/wordprocessingInk" xmlns:wne="http://schemas.microsoft.com/office/word/2006/wordml" xmlns:wps="http://schemas.microsoft.com/office/word/2010/wordprocessingShape" mc:Ignorable="w14 w15 w16se w16cid w16 w16cex w16sdtdh w16du wp14">
   <w:abstractNum w:abstractNumId="0" w15:restartNumberingAfterBreak="0">
+    <w:nsid w:val="08D32D77"/>
+    <w:multiLevelType w:val="multilevel"/>
+    <w:tmpl w:val="CA7EE3F2"/>
+    <w:lvl w:ilvl="0">
+      <w:start w:val="1"/>
+      <w:numFmt w:val="bullet"/>
+      <w:lvlText w:val=""/>
+      <w:lvlJc w:val="left"/>
+      <w:pPr>
+        <w:tabs>
+          <w:tab w:val="num" w:pos="720"/>
+        </w:tabs>
+        <w:ind w:left="720" w:hanging="360"/>
+      </w:pPr>
+      <w:rPr>
+        <w:rFonts w:ascii="Symbol" w:hAnsi="Symbol" w:hint="default"/>
+        <w:sz w:val="20"/>
+      </w:rPr>
+    </w:lvl>
+    <w:lvl w:ilvl="1" w:tentative="1">
+      <w:start w:val="1"/>
+      <w:numFmt w:val="bullet"/>
+      <w:lvlText w:val="o"/>
+      <w:lvlJc w:val="left"/>
+      <w:pPr>
+        <w:tabs>
+          <w:tab w:val="num" w:pos="1440"/>
+        </w:tabs>
+        <w:ind w:left="1440" w:hanging="360"/>
+      </w:pPr>
+      <w:rPr>
+        <w:rFonts w:ascii="Courier New" w:hAnsi="Courier New" w:hint="default"/>
+        <w:sz w:val="20"/>
+      </w:rPr>
+    </w:lvl>
+    <w:lvl w:ilvl="2" w:tentative="1">
+      <w:start w:val="1"/>
+      <w:numFmt w:val="bullet"/>
+      <w:lvlText w:val=""/>
+      <w:lvlJc w:val="left"/>
+      <w:pPr>
+        <w:tabs>
+          <w:tab w:val="num" w:pos="2160"/>
+        </w:tabs>
+        <w:ind w:left="2160" w:hanging="360"/>
+      </w:pPr>
+      <w:rPr>
+        <w:rFonts w:ascii="Wingdings" w:hAnsi="Wingdings" w:hint="default"/>
+        <w:sz w:val="20"/>
+      </w:rPr>
+    </w:lvl>
+    <w:lvl w:ilvl="3" w:tentative="1">
+      <w:start w:val="1"/>
+      <w:numFmt w:val="bullet"/>
+      <w:lvlText w:val=""/>
+      <w:lvlJc w:val="left"/>
+      <w:pPr>
+        <w:tabs>
+          <w:tab w:val="num" w:pos="2880"/>
+        </w:tabs>
+        <w:ind w:left="2880" w:hanging="360"/>
+      </w:pPr>
+      <w:rPr>
+        <w:rFonts w:ascii="Wingdings" w:hAnsi="Wingdings" w:hint="default"/>
+        <w:sz w:val="20"/>
+      </w:rPr>
+    </w:lvl>
+    <w:lvl w:ilvl="4" w:tentative="1">
+      <w:start w:val="1"/>
+      <w:numFmt w:val="bullet"/>
+      <w:lvlText w:val=""/>
+      <w:lvlJc w:val="left"/>
+      <w:pPr>
+        <w:tabs>
+          <w:tab w:val="num" w:pos="3600"/>
+        </w:tabs>
+        <w:ind w:left="3600" w:hanging="360"/>
+      </w:pPr>
+      <w:rPr>
+        <w:rFonts w:ascii="Wingdings" w:hAnsi="Wingdings" w:hint="default"/>
+        <w:sz w:val="20"/>
+      </w:rPr>
+    </w:lvl>
+    <w:lvl w:ilvl="5" w:tentative="1">
+      <w:start w:val="1"/>
+      <w:numFmt w:val="bullet"/>
+      <w:lvlText w:val=""/>
+      <w:lvlJc w:val="left"/>
+      <w:pPr>
+        <w:tabs>
+          <w:tab w:val="num" w:pos="4320"/>
+        </w:tabs>
+        <w:ind w:left="4320" w:hanging="360"/>
+      </w:pPr>
+      <w:rPr>
+        <w:rFonts w:ascii="Wingdings" w:hAnsi="Wingdings" w:hint="default"/>
+        <w:sz w:val="20"/>
+      </w:rPr>
+    </w:lvl>
+    <w:lvl w:ilvl="6" w:tentative="1">
+      <w:start w:val="1"/>
+      <w:numFmt w:val="bullet"/>
+      <w:lvlText w:val=""/>
+      <w:lvlJc w:val="left"/>
+      <w:pPr>
+        <w:tabs>
+          <w:tab w:val="num" w:pos="5040"/>
+        </w:tabs>
+        <w:ind w:left="5040" w:hanging="360"/>
+      </w:pPr>
+      <w:rPr>
+        <w:rFonts w:ascii="Wingdings" w:hAnsi="Wingdings" w:hint="default"/>
+        <w:sz w:val="20"/>
+      </w:rPr>
+    </w:lvl>
+    <w:lvl w:ilvl="7" w:tentative="1">
+      <w:start w:val="1"/>
+      <w:numFmt w:val="bullet"/>
+      <w:lvlText w:val=""/>
+      <w:lvlJc w:val="left"/>
+      <w:pPr>
+        <w:tabs>
+          <w:tab w:val="num" w:pos="5760"/>
+        </w:tabs>
+        <w:ind w:left="5760" w:hanging="360"/>
+      </w:pPr>
+      <w:rPr>
+        <w:rFonts w:ascii="Wingdings" w:hAnsi="Wingdings" w:hint="default"/>
+        <w:sz w:val="20"/>
+      </w:rPr>
+    </w:lvl>
+    <w:lvl w:ilvl="8" w:tentative="1">
+      <w:start w:val="1"/>
+      <w:numFmt w:val="bullet"/>
+      <w:lvlText w:val=""/>
+      <w:lvlJc w:val="left"/>
+      <w:pPr>
+        <w:tabs>
+          <w:tab w:val="num" w:pos="6480"/>
+        </w:tabs>
+        <w:ind w:left="6480" w:hanging="360"/>
+      </w:pPr>
+      <w:rPr>
+        <w:rFonts w:ascii="Wingdings" w:hAnsi="Wingdings" w:hint="default"/>
+        <w:sz w:val="20"/>
+      </w:rPr>
+    </w:lvl>
+  </w:abstractNum>
+  <w:abstractNum w:abstractNumId="1" w15:restartNumberingAfterBreak="0">
+    <w:nsid w:val="1B4C6058"/>
+    <w:multiLevelType w:val="multilevel"/>
+    <w:tmpl w:val="D9121BF8"/>
+    <w:lvl w:ilvl="0">
+      <w:start w:val="1"/>
+      <w:numFmt w:val="bullet"/>
+      <w:lvlText w:val=""/>
+      <w:lvlJc w:val="left"/>
+      <w:pPr>
+        <w:tabs>
+          <w:tab w:val="num" w:pos="720"/>
+        </w:tabs>
+        <w:ind w:left="720" w:hanging="360"/>
+      </w:pPr>
+      <w:rPr>
+        <w:rFonts w:ascii="Symbol" w:hAnsi="Symbol" w:hint="default"/>
+        <w:sz w:val="20"/>
+      </w:rPr>
+    </w:lvl>
+    <w:lvl w:ilvl="1" w:tentative="1">
+      <w:start w:val="1"/>
+      <w:numFmt w:val="bullet"/>
+      <w:lvlText w:val="o"/>
+      <w:lvlJc w:val="left"/>
+      <w:pPr>
+        <w:tabs>
+          <w:tab w:val="num" w:pos="1440"/>
+        </w:tabs>
+        <w:ind w:left="1440" w:hanging="360"/>
+      </w:pPr>
+      <w:rPr>
+        <w:rFonts w:ascii="Courier New" w:hAnsi="Courier New" w:hint="default"/>
+        <w:sz w:val="20"/>
+      </w:rPr>
+    </w:lvl>
+    <w:lvl w:ilvl="2" w:tentative="1">
+      <w:start w:val="1"/>
+      <w:numFmt w:val="bullet"/>
+      <w:lvlText w:val=""/>
+      <w:lvlJc w:val="left"/>
+      <w:pPr>
+        <w:tabs>
+          <w:tab w:val="num" w:pos="2160"/>
+        </w:tabs>
+        <w:ind w:left="2160" w:hanging="360"/>
+      </w:pPr>
+      <w:rPr>
+        <w:rFonts w:ascii="Wingdings" w:hAnsi="Wingdings" w:hint="default"/>
+        <w:sz w:val="20"/>
+      </w:rPr>
+    </w:lvl>
+    <w:lvl w:ilvl="3" w:tentative="1">
+      <w:start w:val="1"/>
+      <w:numFmt w:val="bullet"/>
+      <w:lvlText w:val=""/>
+      <w:lvlJc w:val="left"/>
+      <w:pPr>
+        <w:tabs>
+          <w:tab w:val="num" w:pos="2880"/>
+        </w:tabs>
+        <w:ind w:left="2880" w:hanging="360"/>
+      </w:pPr>
+      <w:rPr>
+        <w:rFonts w:ascii="Wingdings" w:hAnsi="Wingdings" w:hint="default"/>
+        <w:sz w:val="20"/>
+      </w:rPr>
+    </w:lvl>
+    <w:lvl w:ilvl="4" w:tentative="1">
+      <w:start w:val="1"/>
+      <w:numFmt w:val="bullet"/>
+      <w:lvlText w:val=""/>
+      <w:lvlJc w:val="left"/>
+      <w:pPr>
+        <w:tabs>
+          <w:tab w:val="num" w:pos="3600"/>
+        </w:tabs>
+        <w:ind w:left="3600" w:hanging="360"/>
+      </w:pPr>
+      <w:rPr>
+        <w:rFonts w:ascii="Wingdings" w:hAnsi="Wingdings" w:hint="default"/>
+        <w:sz w:val="20"/>
+      </w:rPr>
+    </w:lvl>
+    <w:lvl w:ilvl="5" w:tentative="1">
+      <w:start w:val="1"/>
+      <w:numFmt w:val="bullet"/>
+      <w:lvlText w:val=""/>
+      <w:lvlJc w:val="left"/>
+      <w:pPr>
+        <w:tabs>
+          <w:tab w:val="num" w:pos="4320"/>
+        </w:tabs>
+        <w:ind w:left="4320" w:hanging="360"/>
+      </w:pPr>
+      <w:rPr>
+        <w:rFonts w:ascii="Wingdings" w:hAnsi="Wingdings" w:hint="default"/>
+        <w:sz w:val="20"/>
+      </w:rPr>
+    </w:lvl>
+    <w:lvl w:ilvl="6" w:tentative="1">
+      <w:start w:val="1"/>
+      <w:numFmt w:val="bullet"/>
+      <w:lvlText w:val=""/>
+      <w:lvlJc w:val="left"/>
+      <w:pPr>
+        <w:tabs>
+          <w:tab w:val="num" w:pos="5040"/>
+        </w:tabs>
+        <w:ind w:left="5040" w:hanging="360"/>
+      </w:pPr>
+      <w:rPr>
+        <w:rFonts w:ascii="Wingdings" w:hAnsi="Wingdings" w:hint="default"/>
+        <w:sz w:val="20"/>
+      </w:rPr>
+    </w:lvl>
+    <w:lvl w:ilvl="7" w:tentative="1">
+      <w:start w:val="1"/>
+      <w:numFmt w:val="bullet"/>
+      <w:lvlText w:val=""/>
+      <w:lvlJc w:val="left"/>
+      <w:pPr>
+        <w:tabs>
+          <w:tab w:val="num" w:pos="5760"/>
+        </w:tabs>
+        <w:ind w:left="5760" w:hanging="360"/>
+      </w:pPr>
+      <w:rPr>
+        <w:rFonts w:ascii="Wingdings" w:hAnsi="Wingdings" w:hint="default"/>
+        <w:sz w:val="20"/>
+      </w:rPr>
+    </w:lvl>
+    <w:lvl w:ilvl="8" w:tentative="1">
+      <w:start w:val="1"/>
+      <w:numFmt w:val="bullet"/>
+      <w:lvlText w:val=""/>
+      <w:lvlJc w:val="left"/>
+      <w:pPr>
+        <w:tabs>
+          <w:tab w:val="num" w:pos="6480"/>
+        </w:tabs>
+        <w:ind w:left="6480" w:hanging="360"/>
+      </w:pPr>
+      <w:rPr>
+        <w:rFonts w:ascii="Wingdings" w:hAnsi="Wingdings" w:hint="default"/>
+        <w:sz w:val="20"/>
+      </w:rPr>
+    </w:lvl>
+  </w:abstractNum>
+  <w:abstractNum w:abstractNumId="2" w15:restartNumberingAfterBreak="0">
     <w:nsid w:val="2FEF2A54"/>
     <w:multiLevelType w:val="multilevel"/>
     <w:tmpl w:val="256A9950"/>
@@ -804,6 +1451,12 @@
     </w:lvl>
   </w:abstractNum>
   <w:num w:numId="1" w16cid:durableId="335964639">
+    <w:abstractNumId w:val="2"/>
+  </w:num>
+  <w:num w:numId="2" w16cid:durableId="860817912">
+    <w:abstractNumId w:val="1"/>
+  </w:num>
+  <w:num w:numId="3" w16cid:durableId="808208937">
     <w:abstractNumId w:val="0"/>
   </w:num>
 </w:numbering>
@@ -1258,6 +1911,17 @@
       <w:shd w:val="clear" w:color="auto" w:fill="E1DFDD"/>
     </w:rPr>
   </w:style>
+  <w:style w:type="paragraph" w:styleId="ListParagraph">
+    <w:name w:val="List Paragraph"/>
+    <w:basedOn w:val="Normal"/>
+    <w:uiPriority w:val="34"/>
+    <w:qFormat/>
+    <w:rsid w:val="002D7771"/>
+    <w:pPr>
+      <w:ind w:left="720"/>
+      <w:contextualSpacing/>
+    </w:pPr>
+  </w:style>
 </w:styles>
 </file>
 

</xml_diff>